<commit_message>
Editado Documento de requerimientos
Editado Documento de requerimientos
</commit_message>
<xml_diff>
--- a/docs/ConfigManagement.docx
+++ b/docs/ConfigManagement.docx
@@ -129,9 +129,6 @@
               </w:rPr>
               <w:alias w:val="Subtítulo"/>
               <w:id w:val="14700077"/>
-              <w:placeholder>
-                <w:docPart w:val="F1D0C0D2266B491D8F15CEA458A2F112"/>
-              </w:placeholder>
               <w:dataBinding w:prefixMappings="xmlns:ns0='http://schemas.openxmlformats.org/package/2006/metadata/core-properties' xmlns:ns1='http://purl.org/dc/elements/1.1/'" w:xpath="/ns0:coreProperties[1]/ns1:subject[1]" w:storeItemID="{6C3C8BC8-F283-45AE-878A-BAB7291924A1}"/>
               <w:text/>
             </w:sdtPr>
@@ -171,9 +168,6 @@
           <w:sdtPr>
             <w:alias w:val="Fecha"/>
             <w:id w:val="14700083"/>
-            <w:placeholder>
-              <w:docPart w:val="C1EBF66EF84E4B809E59763BDDF5EEE9"/>
-            </w:placeholder>
             <w:dataBinding w:prefixMappings="xmlns:ns0='http://schemas.microsoft.com/office/2006/coverPageProps'" w:xpath="/ns0:CoverPageProperties[1]/ns0:PublishDate[1]" w:storeItemID="{55AF091B-3C7A-41E3-B477-F2FDAA23CFDA}"/>
             <w:date w:fullDate="2017-05-08T00:00:00Z">
               <w:dateFormat w:val="dd/MM/yyyy"/>
@@ -211,7 +205,13 @@
                 <w:pStyle w:val="Sinespaciado"/>
               </w:pPr>
               <w:r>
-                <w:t>Integrantes</w:t>
+                <w:t xml:space="preserve">Monsierra Lucas, Rao Maximiliano, </w:t>
+              </w:r>
+              <w:r>
+                <w:t>Benítez</w:t>
+              </w:r>
+              <w:r>
+                <w:t xml:space="preserve"> Jeremías</w:t>
               </w:r>
             </w:p>
           </w:sdtContent>
@@ -257,6 +257,9 @@
           <w:r>
             <w:t>Contenido</w:t>
           </w:r>
+          <w:r>
+            <w:t>.</w:t>
+          </w:r>
         </w:p>
         <w:p>
           <w:pPr>
@@ -2270,6 +2273,9 @@
         <w:t>Propósito del Plan de Gestión de las Configuraciones</w:t>
       </w:r>
       <w:bookmarkEnd w:id="3"/>
+      <w:r>
+        <w:t>.</w:t>
+      </w:r>
     </w:p>
     <w:p>
       <w:r>
@@ -3288,7 +3294,7 @@
       <w:r>
         <w:rPr>
           <w:noProof/>
-          <w:lang w:val="es-AR" w:eastAsia="es-AR"/>
+          <w:lang w:eastAsia="es-ES"/>
         </w:rPr>
         <w:drawing>
           <wp:inline distT="0" distB="0" distL="0" distR="0">
@@ -3692,7 +3698,7 @@
       <w:r>
         <w:rPr>
           <w:noProof/>
-          <w:lang w:val="es-AR" w:eastAsia="es-AR"/>
+          <w:lang w:eastAsia="es-ES"/>
         </w:rPr>
         <w:drawing>
           <wp:anchor distT="0" distB="0" distL="114300" distR="114300" simplePos="0" relativeHeight="251664384" behindDoc="0" locked="0" layoutInCell="1" allowOverlap="1">
@@ -3885,7 +3891,7 @@
       <w:r>
         <w:rPr>
           <w:noProof/>
-          <w:lang w:val="es-AR" w:eastAsia="es-AR"/>
+          <w:lang w:eastAsia="es-ES"/>
         </w:rPr>
         <w:drawing>
           <wp:inline distT="0" distB="0" distL="0" distR="0">
@@ -4224,12 +4230,15 @@
       </w:pPr>
       <w:bookmarkStart w:id="20" w:name="_Toc481960667"/>
       <w:r>
+        <w:t>Propósito</w:t>
+      </w:r>
+      <w:bookmarkEnd w:id="20"/>
+      <w:r>
         <w:rPr>
           <w:lang w:val="en-US"/>
         </w:rPr>
-        <w:t>Propósito.</w:t>
-      </w:r>
-      <w:bookmarkEnd w:id="20"/>
+        <w:t>.</w:t>
+      </w:r>
     </w:p>
     <w:p>
       <w:r>
@@ -4407,8 +4416,9 @@
       <w:r>
         <w:t>El cuál será analizado por el CCB y dictará su decisión, como se explicó anteriormente.</w:t>
       </w:r>
-    </w:p>
-    <w:p>
+      <w:r>
+        <w:t xml:space="preserve"> </w:t>
+      </w:r>
       <w:r>
         <w:t>El último ítem es muy importante, ya que si se realiza algún cambio, se deben realizar nuevamente las pruebas controlando que no se haya alterado alguna funcionalidad existente.</w:t>
       </w:r>
@@ -4619,7 +4629,6 @@
           </w:tcPr>
           <w:p>
             <w:r>
-              <w:lastRenderedPageBreak/>
               <w:t>Monsierra, Lucas</w:t>
             </w:r>
           </w:p>
@@ -4657,6 +4666,7 @@
         <w:rPr>
           <w:rFonts w:eastAsiaTheme="minorHAnsi"/>
         </w:rPr>
+        <w:lastRenderedPageBreak/>
         <w:t>Reuniones.</w:t>
       </w:r>
       <w:bookmarkEnd w:id="23"/>
@@ -4757,7 +4767,7 @@
             <w:rPr>
               <w:noProof/>
             </w:rPr>
-            <w:t>2</w:t>
+            <w:t>3</w:t>
           </w:r>
         </w:fldSimple>
       </w:p>
@@ -7648,70 +7658,7 @@
 
 <file path=word/glossary/document.xml><?xml version="1.0" encoding="utf-8"?>
 <w:glossaryDocument xmlns:ve="http://schemas.openxmlformats.org/markup-compatibility/2006" xmlns:o="urn:schemas-microsoft-com:office:office" xmlns:r="http://schemas.openxmlformats.org/officeDocument/2006/relationships" xmlns:m="http://schemas.openxmlformats.org/officeDocument/2006/math" xmlns:v="urn:schemas-microsoft-com:vml" xmlns:wp="http://schemas.openxmlformats.org/drawingml/2006/wordprocessingDrawing" xmlns:w10="urn:schemas-microsoft-com:office:word" xmlns:w="http://schemas.openxmlformats.org/wordprocessingml/2006/main" xmlns:wne="http://schemas.microsoft.com/office/word/2006/wordml">
-  <w:docParts>
-    <w:docPart>
-      <w:docPartPr>
-        <w:name w:val="8E742A8B38EC461E80866F8F595C313B"/>
-        <w:category>
-          <w:name w:val="General"/>
-          <w:gallery w:val="placeholder"/>
-        </w:category>
-        <w:types>
-          <w:type w:val="bbPlcHdr"/>
-        </w:types>
-        <w:behaviors>
-          <w:behavior w:val="content"/>
-        </w:behaviors>
-        <w:guid w:val="{95474C2D-A732-482A-9005-12C04E76BAA3}"/>
-      </w:docPartPr>
-      <w:docPartBody>
-        <w:p>
-          <w:pPr>
-            <w:pStyle w:val="8E742A8B38EC461E80866F8F595C313B"/>
-          </w:pPr>
-          <w:r>
-            <w:rPr>
-              <w:rFonts w:asciiTheme="majorHAnsi" w:eastAsiaTheme="majorEastAsia" w:hAnsiTheme="majorHAnsi" w:cstheme="majorBidi"/>
-              <w:sz w:val="72"/>
-              <w:szCs w:val="72"/>
-            </w:rPr>
-            <w:t>[Escribir el título del documento]</w:t>
-          </w:r>
-        </w:p>
-      </w:docPartBody>
-    </w:docPart>
-    <w:docPart>
-      <w:docPartPr>
-        <w:name w:val="F1D0C0D2266B491D8F15CEA458A2F112"/>
-        <w:category>
-          <w:name w:val="General"/>
-          <w:gallery w:val="placeholder"/>
-        </w:category>
-        <w:types>
-          <w:type w:val="bbPlcHdr"/>
-        </w:types>
-        <w:behaviors>
-          <w:behavior w:val="content"/>
-        </w:behaviors>
-        <w:guid w:val="{81FFC918-BD03-4901-BD5E-EF85E7CB3041}"/>
-      </w:docPartPr>
-      <w:docPartBody>
-        <w:p>
-          <w:pPr>
-            <w:pStyle w:val="F1D0C0D2266B491D8F15CEA458A2F112"/>
-          </w:pPr>
-          <w:r>
-            <w:rPr>
-              <w:rFonts w:asciiTheme="majorHAnsi" w:eastAsiaTheme="majorEastAsia" w:hAnsiTheme="majorHAnsi" w:cstheme="majorBidi"/>
-              <w:sz w:val="36"/>
-              <w:szCs w:val="36"/>
-            </w:rPr>
-            <w:t>[Escribir el subtítulo del documento]</w:t>
-          </w:r>
-        </w:p>
-      </w:docPartBody>
-    </w:docPart>
-  </w:docParts>
+  <w:docParts/>
 </w:glossaryDocument>
 </file>
 
@@ -7729,7 +7676,7 @@
     <w:charset w:val="00"/>
     <w:family w:val="roman"/>
     <w:pitch w:val="variable"/>
-    <w:sig w:usb0="E0002EFF" w:usb1="C0007843" w:usb2="00000009" w:usb3="00000000" w:csb0="000001FF" w:csb1="00000000"/>
+    <w:sig w:usb0="E0002EFF" w:usb1="C000785B" w:usb2="00000009" w:usb3="00000000" w:csb0="000001FF" w:csb1="00000000"/>
   </w:font>
   <w:font w:name="Courier New">
     <w:panose1 w:val="02070309020205020404"/>
@@ -7750,7 +7697,7 @@
     <w:charset w:val="00"/>
     <w:family w:val="swiss"/>
     <w:pitch w:val="variable"/>
-    <w:sig w:usb0="E00002FF" w:usb1="4000ACFF" w:usb2="00000001" w:usb3="00000000" w:csb0="0000019F" w:csb1="00000000"/>
+    <w:sig w:usb0="E0002AFF" w:usb1="C000247B" w:usb2="00000009" w:usb3="00000000" w:csb0="000001FF" w:csb1="00000000"/>
   </w:font>
   <w:font w:name="Cambria">
     <w:panose1 w:val="02040503050406030204"/>
@@ -7797,8 +7744,10 @@
     <w:rsid w:val="0006640C"/>
     <w:rsid w:val="00304261"/>
     <w:rsid w:val="003B3833"/>
+    <w:rsid w:val="00573E32"/>
     <w:rsid w:val="00675E6A"/>
     <w:rsid w:val="009E134A"/>
+    <w:rsid w:val="00B15A2E"/>
     <w:rsid w:val="00BB34D7"/>
   </w:rsids>
   <m:mathPr>
@@ -7814,7 +7763,7 @@
     <m:intLim m:val="subSup"/>
     <m:naryLim m:val="undOvr"/>
   </m:mathPr>
-  <w:themeFontLang w:val="es-AR"/>
+  <w:themeFontLang w:val="es-ES"/>
   <w:clrSchemeMapping w:bg1="light1" w:t1="dark1" w:bg2="light2" w:t2="dark2" w:accent1="accent1" w:accent2="accent2" w:accent3="accent3" w:accent4="accent4" w:accent5="accent5" w:accent6="accent6" w:hyperlink="hyperlink" w:followedHyperlink="followedHyperlink"/>
   <w:decimalSymbol w:val=","/>
   <w:listSeparator w:val=";"/>
@@ -8440,7 +8389,7 @@
 </file>
 
 <file path=customXml/itemProps2.xml><?xml version="1.0" encoding="utf-8"?>
-<ds:datastoreItem xmlns:ds="http://schemas.openxmlformats.org/officeDocument/2006/customXml" ds:itemID="{B9A7E235-6C9D-4E32-AD32-1EB950B62F08}">
+<ds:datastoreItem xmlns:ds="http://schemas.openxmlformats.org/officeDocument/2006/customXml" ds:itemID="{6E0076AE-B5E0-48DA-8C34-68E8E534FEE7}">
   <ds:schemaRefs>
     <ds:schemaRef ds:uri="http://schemas.openxmlformats.org/officeDocument/2006/bibliography"/>
   </ds:schemaRefs>

</xml_diff>

<commit_message>
Documento de Requerimientos, Arquitectura y diagramas.
Modificados requerimientos.
Agregados diagramas de Paquetes y de Clases.
Finalizada las secciones Arquitectura del Sistema y Patrón
Arquitectónico.
</commit_message>
<xml_diff>
--- a/docs/ConfigManagement.docx
+++ b/docs/ConfigManagement.docx
@@ -9,7 +9,7 @@
           <w:sz w:val="72"/>
           <w:szCs w:val="72"/>
         </w:rPr>
-        <w:id w:val="520288155"/>
+        <w:id w:val="80747268"/>
         <w:docPartObj>
           <w:docPartGallery w:val="Cover Pages"/>
           <w:docPartUnique/>
@@ -38,7 +38,7 @@
               <w:noProof/>
             </w:rPr>
             <w:pict>
-              <v:rect id="_x0000_s1026" style="position:absolute;margin-left:0;margin-top:0;width:624.25pt;height:63pt;z-index:251660288;mso-width-percent:1050;mso-height-percent:900;mso-position-horizontal:center;mso-position-horizontal-relative:page;mso-position-vertical:bottom;mso-position-vertical-relative:page;mso-width-percent:1050;mso-height-percent:900;mso-height-relative:top-margin-area" o:allowincell="f" fillcolor="#4bacc6 [3208]" strokecolor="#31849b [2408]">
+              <v:rect id="_x0000_s1030" style="position:absolute;margin-left:0;margin-top:0;width:624.25pt;height:63pt;z-index:251666432;mso-width-percent:1050;mso-height-percent:900;mso-position-horizontal:center;mso-position-horizontal-relative:page;mso-position-vertical:bottom;mso-position-vertical-relative:page;mso-width-percent:1050;mso-height-percent:900;mso-height-relative:top-margin-area" o:allowincell="f" fillcolor="#4bacc6 [3208]" strokecolor="#31849b [2408]">
                 <w10:wrap anchorx="page" anchory="page"/>
               </v:rect>
             </w:pict>
@@ -49,7 +49,7 @@
               <w:noProof/>
             </w:rPr>
             <w:pict>
-              <v:rect id="_x0000_s1029" style="position:absolute;margin-left:0;margin-top:0;width:7.15pt;height:883.2pt;z-index:251663360;mso-height-percent:1050;mso-position-horizontal:center;mso-position-horizontal-relative:left-margin-area;mso-position-vertical:center;mso-position-vertical-relative:page;mso-height-percent:1050" o:allowincell="f" fillcolor="white [3212]" strokecolor="#31849b [2408]">
+              <v:rect id="_x0000_s1033" style="position:absolute;margin-left:0;margin-top:0;width:7.15pt;height:883.2pt;z-index:251669504;mso-height-percent:1050;mso-position-horizontal:center;mso-position-horizontal-relative:left-margin-area;mso-position-vertical:center;mso-position-vertical-relative:page;mso-height-percent:1050" o:allowincell="f" fillcolor="white [3212]" strokecolor="#31849b [2408]">
                 <w10:wrap anchorx="margin" anchory="page"/>
               </v:rect>
             </w:pict>
@@ -60,7 +60,7 @@
               <w:noProof/>
             </w:rPr>
             <w:pict>
-              <v:rect id="_x0000_s1028" style="position:absolute;margin-left:0;margin-top:0;width:7.15pt;height:883.2pt;z-index:251662336;mso-height-percent:1050;mso-position-horizontal:center;mso-position-horizontal-relative:right-margin-area;mso-position-vertical:center;mso-position-vertical-relative:page;mso-height-percent:1050" o:allowincell="f" fillcolor="white [3212]" strokecolor="#31849b [2408]">
+              <v:rect id="_x0000_s1032" style="position:absolute;margin-left:0;margin-top:0;width:7.15pt;height:883.2pt;z-index:251668480;mso-height-percent:1050;mso-position-horizontal:center;mso-position-horizontal-relative:right-margin-area;mso-position-vertical:center;mso-position-vertical-relative:page;mso-height-percent:1050" o:allowincell="f" fillcolor="white [3212]" strokecolor="#31849b [2408]">
                 <w10:wrap anchorx="page" anchory="page"/>
               </v:rect>
             </w:pict>
@@ -71,32 +71,37 @@
               <w:noProof/>
             </w:rPr>
             <w:pict>
-              <v:rect id="_x0000_s1027" style="position:absolute;margin-left:0;margin-top:0;width:624.25pt;height:63pt;z-index:251661312;mso-width-percent:1050;mso-height-percent:900;mso-position-horizontal:center;mso-position-horizontal-relative:page;mso-position-vertical:top;mso-position-vertical-relative:top-margin-area;mso-width-percent:1050;mso-height-percent:900;mso-height-relative:top-margin-area" o:allowincell="f" fillcolor="#4bacc6 [3208]" strokecolor="#31849b [2408]">
+              <v:rect id="_x0000_s1031" style="position:absolute;margin-left:0;margin-top:0;width:624.25pt;height:63pt;z-index:251667456;mso-width-percent:1050;mso-height-percent:900;mso-position-horizontal:center;mso-position-horizontal-relative:page;mso-position-vertical:top;mso-position-vertical-relative:top-margin-area;mso-width-percent:1050;mso-height-percent:900;mso-height-relative:top-margin-area" o:allowincell="f" fillcolor="#4bacc6 [3208]" strokecolor="#31849b [2408]">
                 <w10:wrap anchorx="page" anchory="margin"/>
               </v:rect>
             </w:pict>
           </w:r>
         </w:p>
-        <w:p>
-          <w:pPr>
-            <w:pStyle w:val="Sinespaciado"/>
-          </w:pPr>
-          <w:sdt>
-            <w:sdtPr>
-              <w:rPr>
-                <w:rFonts w:asciiTheme="majorHAnsi" w:eastAsiaTheme="majorEastAsia" w:hAnsiTheme="majorHAnsi" w:cstheme="majorBidi"/>
-                <w:sz w:val="72"/>
-                <w:szCs w:val="72"/>
-              </w:rPr>
-              <w:alias w:val="Título"/>
-              <w:id w:val="14700071"/>
-              <w:placeholder>
-                <w:docPart w:val="8E742A8B38EC461E80866F8F595C313B"/>
-              </w:placeholder>
-              <w:dataBinding w:prefixMappings="xmlns:ns0='http://schemas.openxmlformats.org/package/2006/metadata/core-properties' xmlns:ns1='http://purl.org/dc/elements/1.1/'" w:xpath="/ns0:coreProperties[1]/ns1:title[1]" w:storeItemID="{6C3C8BC8-F283-45AE-878A-BAB7291924A1}"/>
-              <w:text/>
-            </w:sdtPr>
-            <w:sdtContent>
+        <w:sdt>
+          <w:sdtPr>
+            <w:rPr>
+              <w:rFonts w:asciiTheme="majorHAnsi" w:eastAsiaTheme="majorEastAsia" w:hAnsiTheme="majorHAnsi" w:cstheme="majorBidi"/>
+              <w:sz w:val="72"/>
+              <w:szCs w:val="72"/>
+            </w:rPr>
+            <w:alias w:val="Título"/>
+            <w:id w:val="14700071"/>
+            <w:placeholder>
+              <w:docPart w:val="784DCDC9E3C042A3905A45D6BD9AC0A3"/>
+            </w:placeholder>
+            <w:dataBinding w:prefixMappings="xmlns:ns0='http://schemas.openxmlformats.org/package/2006/metadata/core-properties' xmlns:ns1='http://purl.org/dc/elements/1.1/'" w:xpath="/ns0:coreProperties[1]/ns1:title[1]" w:storeItemID="{6C3C8BC8-F283-45AE-878A-BAB7291924A1}"/>
+            <w:text/>
+          </w:sdtPr>
+          <w:sdtContent>
+            <w:p>
+              <w:pPr>
+                <w:pStyle w:val="Sinespaciado"/>
+                <w:rPr>
+                  <w:rFonts w:asciiTheme="majorHAnsi" w:eastAsiaTheme="majorEastAsia" w:hAnsiTheme="majorHAnsi" w:cstheme="majorBidi"/>
+                  <w:sz w:val="72"/>
+                  <w:szCs w:val="72"/>
+                </w:rPr>
+              </w:pPr>
               <w:r>
                 <w:rPr>
                   <w:rFonts w:asciiTheme="majorHAnsi" w:eastAsiaTheme="majorEastAsia" w:hAnsiTheme="majorHAnsi" w:cstheme="majorBidi"/>
@@ -105,45 +110,45 @@
                 </w:rPr>
                 <w:t>Plan de Gestión de las Configuraciones.</w:t>
               </w:r>
-            </w:sdtContent>
-          </w:sdt>
-          <w:r>
-            <w:t xml:space="preserve"> </w:t>
-          </w:r>
-        </w:p>
-        <w:p>
-          <w:pPr>
-            <w:pStyle w:val="Sinespaciado"/>
+            </w:p>
+          </w:sdtContent>
+        </w:sdt>
+        <w:sdt>
+          <w:sdtPr>
             <w:rPr>
               <w:rFonts w:asciiTheme="majorHAnsi" w:eastAsiaTheme="majorEastAsia" w:hAnsiTheme="majorHAnsi" w:cstheme="majorBidi"/>
               <w:sz w:val="36"/>
               <w:szCs w:val="36"/>
             </w:rPr>
-          </w:pPr>
-          <w:sdt>
-            <w:sdtPr>
-              <w:rPr>
-                <w:rFonts w:asciiTheme="majorHAnsi" w:eastAsiaTheme="majorEastAsia" w:hAnsiTheme="majorHAnsi" w:cstheme="majorBidi"/>
-                <w:sz w:val="36"/>
-                <w:szCs w:val="36"/>
-              </w:rPr>
-              <w:alias w:val="Subtítulo"/>
-              <w:id w:val="14700077"/>
-              <w:dataBinding w:prefixMappings="xmlns:ns0='http://schemas.openxmlformats.org/package/2006/metadata/core-properties' xmlns:ns1='http://purl.org/dc/elements/1.1/'" w:xpath="/ns0:coreProperties[1]/ns1:subject[1]" w:storeItemID="{6C3C8BC8-F283-45AE-878A-BAB7291924A1}"/>
-              <w:text/>
-            </w:sdtPr>
-            <w:sdtContent>
+            <w:alias w:val="Subtítulo"/>
+            <w:id w:val="14700077"/>
+            <w:placeholder>
+              <w:docPart w:val="E6ADF41BA6F745DC99E631C857F74E0D"/>
+            </w:placeholder>
+            <w:dataBinding w:prefixMappings="xmlns:ns0='http://schemas.openxmlformats.org/package/2006/metadata/core-properties' xmlns:ns1='http://purl.org/dc/elements/1.1/'" w:xpath="/ns0:coreProperties[1]/ns1:subject[1]" w:storeItemID="{6C3C8BC8-F283-45AE-878A-BAB7291924A1}"/>
+            <w:text/>
+          </w:sdtPr>
+          <w:sdtContent>
+            <w:p>
+              <w:pPr>
+                <w:pStyle w:val="Sinespaciado"/>
+                <w:rPr>
+                  <w:rFonts w:asciiTheme="majorHAnsi" w:eastAsiaTheme="majorEastAsia" w:hAnsiTheme="majorHAnsi" w:cstheme="majorBidi"/>
+                  <w:sz w:val="36"/>
+                  <w:szCs w:val="36"/>
+                </w:rPr>
+              </w:pPr>
               <w:r>
                 <w:rPr>
                   <w:rFonts w:asciiTheme="majorHAnsi" w:eastAsiaTheme="majorEastAsia" w:hAnsiTheme="majorHAnsi" w:cstheme="majorBidi"/>
                   <w:sz w:val="36"/>
                   <w:szCs w:val="36"/>
                 </w:rPr>
-                <w:t>Ingeniería de Software.</w:t>
+                <w:t>Sistema de Reserva de aulas - FCEFYN.</w:t>
               </w:r>
-            </w:sdtContent>
-          </w:sdt>
-        </w:p>
+            </w:p>
+          </w:sdtContent>
+        </w:sdt>
         <w:p>
           <w:pPr>
             <w:pStyle w:val="Sinespaciado"/>
@@ -168,6 +173,9 @@
           <w:sdtPr>
             <w:alias w:val="Fecha"/>
             <w:id w:val="14700083"/>
+            <w:placeholder>
+              <w:docPart w:val="B7A29E4232B04A3495CC28626D18E5B4"/>
+            </w:placeholder>
             <w:dataBinding w:prefixMappings="xmlns:ns0='http://schemas.microsoft.com/office/2006/coverPageProps'" w:xpath="/ns0:CoverPageProperties[1]/ns0:PublishDate[1]" w:storeItemID="{55AF091B-3C7A-41E3-B477-F2FDAA23CFDA}"/>
             <w:date w:fullDate="2017-05-08T00:00:00Z">
               <w:dateFormat w:val="dd/MM/yyyy"/>
@@ -187,15 +195,34 @@
             </w:p>
           </w:sdtContent>
         </w:sdt>
-        <w:p>
-          <w:pPr>
-            <w:pStyle w:val="Sinespaciado"/>
-          </w:pPr>
-        </w:p>
+        <w:sdt>
+          <w:sdtPr>
+            <w:alias w:val="Organización"/>
+            <w:id w:val="14700089"/>
+            <w:placeholder>
+              <w:docPart w:val="FC38F86B811B4A298594ABFC0795D325"/>
+            </w:placeholder>
+            <w:dataBinding w:prefixMappings="xmlns:ns0='http://schemas.openxmlformats.org/officeDocument/2006/extended-properties'" w:xpath="/ns0:Properties[1]/ns0:Company[1]" w:storeItemID="{6668398D-A668-4E3E-A5EB-62B293D839F1}"/>
+            <w:text/>
+          </w:sdtPr>
+          <w:sdtContent>
+            <w:p>
+              <w:pPr>
+                <w:pStyle w:val="Sinespaciado"/>
+              </w:pPr>
+              <w:r>
+                <w:t>Grupo cmd.</w:t>
+              </w:r>
+            </w:p>
+          </w:sdtContent>
+        </w:sdt>
         <w:sdt>
           <w:sdtPr>
             <w:alias w:val="Autor"/>
             <w:id w:val="14700094"/>
+            <w:placeholder>
+              <w:docPart w:val="5BB2E2741F134206A21AF2CE01ABAF67"/>
+            </w:placeholder>
             <w:dataBinding w:prefixMappings="xmlns:ns0='http://schemas.openxmlformats.org/package/2006/metadata/core-properties' xmlns:ns1='http://purl.org/dc/elements/1.1/'" w:xpath="/ns0:coreProperties[1]/ns1:creator[1]" w:storeItemID="{6C3C8BC8-F283-45AE-878A-BAB7291924A1}"/>
             <w:text/>
           </w:sdtPr>
@@ -205,25 +232,27 @@
                 <w:pStyle w:val="Sinespaciado"/>
               </w:pPr>
               <w:r>
-                <w:t xml:space="preserve">Monsierra Lucas, Rao Maximiliano, </w:t>
-              </w:r>
-              <w:r>
-                <w:t>Benítez</w:t>
-              </w:r>
-              <w:r>
-                <w:t xml:space="preserve"> Jeremías</w:t>
+                <w:t>Monsierra Lucas, Rao Maximiliano, Benítez Jeremías</w:t>
               </w:r>
             </w:p>
           </w:sdtContent>
         </w:sdt>
+        <w:p/>
+        <w:p>
+          <w:pPr>
+            <w:rPr>
+              <w:rFonts w:eastAsiaTheme="minorEastAsia"/>
+            </w:rPr>
+          </w:pPr>
+          <w:r>
+            <w:rPr>
+              <w:rFonts w:eastAsiaTheme="minorEastAsia"/>
+            </w:rPr>
+            <w:br w:type="page"/>
+          </w:r>
+        </w:p>
       </w:sdtContent>
     </w:sdt>
-    <w:p/>
-    <w:p>
-      <w:r>
-        <w:br w:type="page"/>
-      </w:r>
-    </w:p>
     <w:p>
       <w:pPr>
         <w:pStyle w:val="Ttulo"/>
@@ -2046,10 +2075,10 @@
         <w:tblLook w:val="04A0"/>
       </w:tblPr>
       <w:tblGrid>
-        <w:gridCol w:w="1357"/>
+        <w:gridCol w:w="1101"/>
         <w:gridCol w:w="1278"/>
-        <w:gridCol w:w="4107"/>
-        <w:gridCol w:w="1978"/>
+        <w:gridCol w:w="4250"/>
+        <w:gridCol w:w="2015"/>
       </w:tblGrid>
       <w:tr>
         <w:tc>
@@ -2142,7 +2171,7 @@
           </w:tcPr>
           <w:p>
             <w:r>
-              <w:t>1.1.0_DraftA</w:t>
+              <w:t>1.1.0</w:t>
             </w:r>
           </w:p>
         </w:tc>
@@ -2163,6 +2192,14 @@
           <w:p>
             <w:r>
               <w:t>Adición de características</w:t>
+            </w:r>
+            <w:r>
+              <w:t>.</w:t>
+            </w:r>
+          </w:p>
+          <w:p>
+            <w:r>
+              <w:t>Listo para revisión.</w:t>
             </w:r>
           </w:p>
         </w:tc>
@@ -2208,6 +2245,9 @@
             </w:r>
             <w:r>
               <w:t>índice</w:t>
+            </w:r>
+            <w:r>
+              <w:t>.</w:t>
             </w:r>
           </w:p>
         </w:tc>
@@ -4767,7 +4807,7 @@
             <w:rPr>
               <w:noProof/>
             </w:rPr>
-            <w:t>3</w:t>
+            <w:t>1</w:t>
           </w:r>
         </w:fldSimple>
       </w:p>
@@ -7658,7 +7698,148 @@
 
 <file path=word/glossary/document.xml><?xml version="1.0" encoding="utf-8"?>
 <w:glossaryDocument xmlns:ve="http://schemas.openxmlformats.org/markup-compatibility/2006" xmlns:o="urn:schemas-microsoft-com:office:office" xmlns:r="http://schemas.openxmlformats.org/officeDocument/2006/relationships" xmlns:m="http://schemas.openxmlformats.org/officeDocument/2006/math" xmlns:v="urn:schemas-microsoft-com:vml" xmlns:wp="http://schemas.openxmlformats.org/drawingml/2006/wordprocessingDrawing" xmlns:w10="urn:schemas-microsoft-com:office:word" xmlns:w="http://schemas.openxmlformats.org/wordprocessingml/2006/main" xmlns:wne="http://schemas.microsoft.com/office/word/2006/wordml">
-  <w:docParts/>
+  <w:docParts>
+    <w:docPart>
+      <w:docPartPr>
+        <w:name w:val="784DCDC9E3C042A3905A45D6BD9AC0A3"/>
+        <w:category>
+          <w:name w:val="General"/>
+          <w:gallery w:val="placeholder"/>
+        </w:category>
+        <w:types>
+          <w:type w:val="bbPlcHdr"/>
+        </w:types>
+        <w:behaviors>
+          <w:behavior w:val="content"/>
+        </w:behaviors>
+        <w:guid w:val="{A2C32E55-4953-4BBD-BD5C-CBEFF8CF2511}"/>
+      </w:docPartPr>
+      <w:docPartBody>
+        <w:p>
+          <w:pPr>
+            <w:pStyle w:val="784DCDC9E3C042A3905A45D6BD9AC0A3"/>
+          </w:pPr>
+          <w:r>
+            <w:rPr>
+              <w:rFonts w:asciiTheme="majorHAnsi" w:eastAsiaTheme="majorEastAsia" w:hAnsiTheme="majorHAnsi" w:cstheme="majorBidi"/>
+              <w:sz w:val="72"/>
+              <w:szCs w:val="72"/>
+            </w:rPr>
+            <w:t>[Escribir el título del documento]</w:t>
+          </w:r>
+        </w:p>
+      </w:docPartBody>
+    </w:docPart>
+    <w:docPart>
+      <w:docPartPr>
+        <w:name w:val="B7A29E4232B04A3495CC28626D18E5B4"/>
+        <w:category>
+          <w:name w:val="General"/>
+          <w:gallery w:val="placeholder"/>
+        </w:category>
+        <w:types>
+          <w:type w:val="bbPlcHdr"/>
+        </w:types>
+        <w:behaviors>
+          <w:behavior w:val="content"/>
+        </w:behaviors>
+        <w:guid w:val="{27764444-0011-47C7-B2B3-F5D6A751FF48}"/>
+      </w:docPartPr>
+      <w:docPartBody>
+        <w:p>
+          <w:pPr>
+            <w:pStyle w:val="B7A29E4232B04A3495CC28626D18E5B4"/>
+          </w:pPr>
+          <w:r>
+            <w:t>[Seleccionar fecha]</w:t>
+          </w:r>
+        </w:p>
+      </w:docPartBody>
+    </w:docPart>
+    <w:docPart>
+      <w:docPartPr>
+        <w:name w:val="FC38F86B811B4A298594ABFC0795D325"/>
+        <w:category>
+          <w:name w:val="General"/>
+          <w:gallery w:val="placeholder"/>
+        </w:category>
+        <w:types>
+          <w:type w:val="bbPlcHdr"/>
+        </w:types>
+        <w:behaviors>
+          <w:behavior w:val="content"/>
+        </w:behaviors>
+        <w:guid w:val="{22A3EEA9-BE18-42CC-A4F2-133059FCCBEF}"/>
+      </w:docPartPr>
+      <w:docPartBody>
+        <w:p>
+          <w:pPr>
+            <w:pStyle w:val="FC38F86B811B4A298594ABFC0795D325"/>
+          </w:pPr>
+          <w:r>
+            <w:t>[Escribir el nombre de la compañía]</w:t>
+          </w:r>
+        </w:p>
+      </w:docPartBody>
+    </w:docPart>
+    <w:docPart>
+      <w:docPartPr>
+        <w:name w:val="5BB2E2741F134206A21AF2CE01ABAF67"/>
+        <w:category>
+          <w:name w:val="General"/>
+          <w:gallery w:val="placeholder"/>
+        </w:category>
+        <w:types>
+          <w:type w:val="bbPlcHdr"/>
+        </w:types>
+        <w:behaviors>
+          <w:behavior w:val="content"/>
+        </w:behaviors>
+        <w:guid w:val="{39623116-1B81-488C-83C4-B0D4A408CBFC}"/>
+      </w:docPartPr>
+      <w:docPartBody>
+        <w:p>
+          <w:pPr>
+            <w:pStyle w:val="5BB2E2741F134206A21AF2CE01ABAF67"/>
+          </w:pPr>
+          <w:r>
+            <w:t>[Escribir el nombre del autor]</w:t>
+          </w:r>
+        </w:p>
+      </w:docPartBody>
+    </w:docPart>
+    <w:docPart>
+      <w:docPartPr>
+        <w:name w:val="E6ADF41BA6F745DC99E631C857F74E0D"/>
+        <w:category>
+          <w:name w:val="General"/>
+          <w:gallery w:val="placeholder"/>
+        </w:category>
+        <w:types>
+          <w:type w:val="bbPlcHdr"/>
+        </w:types>
+        <w:behaviors>
+          <w:behavior w:val="content"/>
+        </w:behaviors>
+        <w:guid w:val="{79D8779B-A299-4E6E-B240-9EC1ECBE6731}"/>
+      </w:docPartPr>
+      <w:docPartBody>
+        <w:p>
+          <w:pPr>
+            <w:pStyle w:val="E6ADF41BA6F745DC99E631C857F74E0D"/>
+          </w:pPr>
+          <w:r>
+            <w:rPr>
+              <w:rFonts w:asciiTheme="majorHAnsi" w:eastAsiaTheme="majorEastAsia" w:hAnsiTheme="majorHAnsi" w:cstheme="majorBidi"/>
+              <w:sz w:val="36"/>
+              <w:szCs w:val="36"/>
+            </w:rPr>
+            <w:t>[Escribir el subtítulo del documento]</w:t>
+          </w:r>
+        </w:p>
+      </w:docPartBody>
+    </w:docPart>
+  </w:docParts>
 </w:glossaryDocument>
 </file>
 
@@ -7741,6 +7922,7 @@
   </w:compat>
   <w:rsids>
     <w:rsidRoot w:val="0006640C"/>
+    <w:rsid w:val="0004082D"/>
     <w:rsid w:val="0006640C"/>
     <w:rsid w:val="00304261"/>
     <w:rsid w:val="003B3833"/>
@@ -8072,6 +8254,34 @@
     <w:rPr>
       <w:lang w:val="es-AR" w:eastAsia="es-AR"/>
     </w:rPr>
+  </w:style>
+  <w:style w:type="paragraph" w:customStyle="1" w:styleId="784DCDC9E3C042A3905A45D6BD9AC0A3">
+    <w:name w:val="784DCDC9E3C042A3905A45D6BD9AC0A3"/>
+    <w:rsid w:val="0004082D"/>
+  </w:style>
+  <w:style w:type="paragraph" w:customStyle="1" w:styleId="61A4CDEC55254EEAB7C32F271CBCDEC6">
+    <w:name w:val="61A4CDEC55254EEAB7C32F271CBCDEC6"/>
+    <w:rsid w:val="0004082D"/>
+  </w:style>
+  <w:style w:type="paragraph" w:customStyle="1" w:styleId="B7A29E4232B04A3495CC28626D18E5B4">
+    <w:name w:val="B7A29E4232B04A3495CC28626D18E5B4"/>
+    <w:rsid w:val="0004082D"/>
+  </w:style>
+  <w:style w:type="paragraph" w:customStyle="1" w:styleId="FC38F86B811B4A298594ABFC0795D325">
+    <w:name w:val="FC38F86B811B4A298594ABFC0795D325"/>
+    <w:rsid w:val="0004082D"/>
+  </w:style>
+  <w:style w:type="paragraph" w:customStyle="1" w:styleId="5BB2E2741F134206A21AF2CE01ABAF67">
+    <w:name w:val="5BB2E2741F134206A21AF2CE01ABAF67"/>
+    <w:rsid w:val="0004082D"/>
+  </w:style>
+  <w:style w:type="paragraph" w:customStyle="1" w:styleId="EB6D4270278E4A3CAD549C87B9DB3E2F">
+    <w:name w:val="EB6D4270278E4A3CAD549C87B9DB3E2F"/>
+    <w:rsid w:val="0004082D"/>
+  </w:style>
+  <w:style w:type="paragraph" w:customStyle="1" w:styleId="E6ADF41BA6F745DC99E631C857F74E0D">
+    <w:name w:val="E6ADF41BA6F745DC99E631C857F74E0D"/>
+    <w:rsid w:val="0004082D"/>
   </w:style>
 </w:styles>
 </file>

</xml_diff>